<commit_message>
oppdatert dokument med ting som mangler
</commit_message>
<xml_diff>
--- a/Dokumentasjon/Må fikses på siden.docx
+++ b/Dokumentasjon/Må fikses på siden.docx
@@ -7,12 +7,10 @@
         <w:pStyle w:val="Tittel"/>
       </w:pPr>
       <w:r>
-        <w:t>Andreas sin ser</w:t>
-      </w:r>
-      <w:bookmarkStart w:id="0" w:name="_GoBack"/>
-      <w:bookmarkEnd w:id="0"/>
-      <w:r>
-        <w:t>ver:</w:t>
+        <w:t>Kai</w:t>
+      </w:r>
+      <w:r>
+        <w:t xml:space="preserve"> sin server:</w:t>
       </w:r>
     </w:p>
     <w:p/>
@@ -31,7 +29,7 @@
     </w:p>
     <w:p>
       <w:r>
-        <w:t>Mangler Aktuelt</w:t>
+        <w:t>Mangler riktig oppsett på tiles slik de ser ut som på Andreas sin sever.</w:t>
       </w:r>
     </w:p>
     <w:p/>
@@ -45,9 +43,15 @@
     </w:p>
     <w:p>
       <w:r>
-        <w:t>Mangler Aktuelt</w:t>
-      </w:r>
-    </w:p>
+        <w:t>Header på siden må fikses med riktig tekst.</w:t>
+      </w:r>
+    </w:p>
+    <w:p>
+      <w:r>
+        <w:t>Mangler riktig oppsett på tiles slik de ser ut som på Andreas sin sever.</w:t>
+      </w:r>
+    </w:p>
+    <w:p/>
     <w:p/>
     <w:p/>
     <w:p>
@@ -55,39 +59,35 @@
         <w:pStyle w:val="Overskrift2"/>
       </w:pPr>
       <w:r>
-        <w:t>Rabatter</w:t>
-      </w:r>
-    </w:p>
-    <w:p>
-      <w:r>
-        <w:t>Tiles-ene mangler bilde slik som på de andre sidene (dette er ikke nødvendig kanskje siden det kan se bra ut slik det ser ut nå).</w:t>
+        <w:t>Forsiden</w:t>
+      </w:r>
+    </w:p>
+    <w:p>
+      <w:r>
+        <w:t>Få de riktige bildene til å gå på slideshowet: De ligger i bilder-mappen under forside.</w:t>
+      </w:r>
+    </w:p>
+    <w:p>
+      <w:r>
+        <w:t>Få teksten til å komme opp på riktig plass over slideshowet.</w:t>
       </w:r>
     </w:p>
     <w:p/>
     <w:p/>
     <w:p>
       <w:pPr>
-        <w:pStyle w:val="Overskrift2"/>
+        <w:pStyle w:val="Overskrift1"/>
       </w:pPr>
       <w:r>
-        <w:t>Forsiden</w:t>
-      </w:r>
-    </w:p>
-    <w:p>
-      <w:r>
-        <w:t>På Kai sin side er den korrekte teksten lagt til men ikke med CSS slik den er der den skal være, så om den plasseres riktig så ser den bra ut (slik som på prototypen).</w:t>
-      </w:r>
-    </w:p>
-    <w:p/>
-    <w:p>
-      <w:proofErr w:type="spellStart"/>
-      <w:r>
-        <w:t>Slidshowet</w:t>
-      </w:r>
-      <w:proofErr w:type="spellEnd"/>
-      <w:r>
-        <w:t xml:space="preserve"> viser bare samme bilde.</w:t>
-      </w:r>
+        <w:t>Generelt</w:t>
+      </w:r>
+    </w:p>
+    <w:p>
+      <w:r>
+        <w:t>Mangler sortering. Men kanskje ikke det viktigste.</w:t>
+      </w:r>
+      <w:bookmarkStart w:id="0" w:name="_GoBack"/>
+      <w:bookmarkEnd w:id="0"/>
     </w:p>
     <w:sectPr>
       <w:pgSz w:w="11906" w:h="16838"/>
@@ -496,6 +496,27 @@
     <w:name w:val="Normal"/>
     <w:qFormat/>
   </w:style>
+  <w:style w:type="paragraph" w:styleId="Overskrift1">
+    <w:name w:val="heading 1"/>
+    <w:basedOn w:val="Normal"/>
+    <w:next w:val="Normal"/>
+    <w:link w:val="Overskrift1Tegn"/>
+    <w:uiPriority w:val="9"/>
+    <w:qFormat/>
+    <w:rsid w:val="007E0167"/>
+    <w:pPr>
+      <w:keepNext/>
+      <w:keepLines/>
+      <w:spacing w:before="240" w:after="0"/>
+      <w:outlineLvl w:val="0"/>
+    </w:pPr>
+    <w:rPr>
+      <w:rFonts w:asciiTheme="majorHAnsi" w:eastAsiaTheme="majorEastAsia" w:hAnsiTheme="majorHAnsi" w:cstheme="majorBidi"/>
+      <w:color w:val="2F5496" w:themeColor="accent1" w:themeShade="BF"/>
+      <w:sz w:val="32"/>
+      <w:szCs w:val="32"/>
+    </w:rPr>
+  </w:style>
   <w:style w:type="paragraph" w:styleId="Overskrift2">
     <w:name w:val="heading 2"/>
     <w:basedOn w:val="Normal"/>
@@ -590,6 +611,19 @@
       <w:kern w:val="28"/>
       <w:sz w:val="56"/>
       <w:szCs w:val="56"/>
+    </w:rPr>
+  </w:style>
+  <w:style w:type="character" w:customStyle="1" w:styleId="Overskrift1Tegn">
+    <w:name w:val="Overskrift 1 Tegn"/>
+    <w:basedOn w:val="Standardskriftforavsnitt"/>
+    <w:link w:val="Overskrift1"/>
+    <w:uiPriority w:val="9"/>
+    <w:rsid w:val="007E0167"/>
+    <w:rPr>
+      <w:rFonts w:asciiTheme="majorHAnsi" w:eastAsiaTheme="majorEastAsia" w:hAnsiTheme="majorHAnsi" w:cstheme="majorBidi"/>
+      <w:color w:val="2F5496" w:themeColor="accent1" w:themeShade="BF"/>
+      <w:sz w:val="32"/>
+      <w:szCs w:val="32"/>
     </w:rPr>
   </w:style>
 </w:styles>

</xml_diff>